<commit_message>
Improved formatting for "9. Encapsulation"
</commit_message>
<xml_diff>
--- a/Courses/Software-Sciences/Module-1-OOP-New/09-Encapsulation/09-Encapsulation-Exercises.docx
+++ b/Courses/Software-Sciences/Module-1-OOP-New/09-Encapsulation/09-Encapsulation-Exercises.docx
@@ -1238,92 +1238,28 @@
     <w:p>
       <w:pPr>
         <w:pStyle w:val="Heading2"/>
-        <w:rPr>
-          <w:lang w:val="bg-BG"/>
-        </w:rPr>
-      </w:pPr>
-      <w:r>
-        <w:rPr>
-          <w:lang w:val="bg-BG"/>
-        </w:rPr>
-        <w:t>Повишение на заплатата</w:t>
-      </w:r>
+        <w:numPr>
+          <w:ilvl w:val="0"/>
+          <w:numId w:val="0"/>
+        </w:numPr>
+        <w:ind w:left="360"/>
+        <w:rPr>
+          <w:lang w:val="bg-BG"/>
+        </w:rPr>
+      </w:pPr>
     </w:p>
     <w:p>
       <w:pPr>
-        <w:jc w:val="both"/>
-        <w:rPr>
-          <w:noProof/>
-          <w:lang w:val="bg-BG"/>
-        </w:rPr>
-      </w:pPr>
-      <w:r>
-        <w:rPr>
-          <w:b/>
-          <w:noProof/>
-          <w:lang w:val="bg-BG"/>
-        </w:rPr>
-        <w:t>Важно</w:t>
-      </w:r>
-      <w:r>
-        <w:t xml:space="preserve">: </w:t>
-      </w:r>
-      <w:r>
-        <w:rPr>
-          <w:lang w:val="bg-BG"/>
-        </w:rPr>
-        <w:t>Трябва да имате клас</w:t>
-      </w:r>
-      <w:r>
-        <w:t xml:space="preserve"> </w:t>
-      </w:r>
-      <w:r>
-        <w:rPr>
-          <w:rStyle w:val="CodeChar"/>
-        </w:rPr>
-        <w:t>StartUp</w:t>
-      </w:r>
-      <w:r>
-        <w:rPr>
-          <w:noProof/>
-        </w:rPr>
-        <w:t xml:space="preserve"> </w:t>
-      </w:r>
-      <w:r>
-        <w:rPr>
-          <w:lang w:val="bg-BG"/>
-        </w:rPr>
-        <w:t xml:space="preserve">в </w:t>
-      </w:r>
-      <w:r>
-        <w:t xml:space="preserve"> </w:t>
-      </w:r>
-      <w:r>
-        <w:rPr>
-          <w:noProof/>
-        </w:rPr>
-        <w:t xml:space="preserve">namespace </w:t>
-      </w:r>
-      <w:r>
-        <w:rPr>
-          <w:rFonts w:ascii="Consolas" w:hAnsi="Consolas"/>
-          <w:b/>
-          <w:noProof/>
-        </w:rPr>
-        <w:t>PersonsInfo</w:t>
-      </w:r>
-      <w:r>
-        <w:rPr>
-          <w:noProof/>
-        </w:rPr>
-        <w:t>.</w:t>
-      </w:r>
-      <w:r>
-        <w:rPr>
-          <w:noProof/>
-          <w:lang w:val="bg-BG"/>
-        </w:rPr>
-        <w:t xml:space="preserve"> </w:t>
+        <w:pStyle w:val="Heading2"/>
+        <w:rPr>
+          <w:lang w:val="bg-BG"/>
+        </w:rPr>
+      </w:pPr>
+      <w:r>
+        <w:rPr>
+          <w:lang w:val="bg-BG"/>
+        </w:rPr>
+        <w:t>Повишение на заплатата</w:t>
       </w:r>
     </w:p>
     <w:p>
@@ -1334,111 +1270,188 @@
           <w:lang w:val="bg-BG"/>
         </w:rPr>
       </w:pPr>
+      <w:r>
+        <w:rPr>
+          <w:b/>
+          <w:noProof/>
+          <w:lang w:val="bg-BG"/>
+        </w:rPr>
+        <w:t>Важно</w:t>
+      </w:r>
+      <w:r>
+        <w:t xml:space="preserve">: </w:t>
+      </w:r>
+      <w:r>
+        <w:rPr>
+          <w:lang w:val="bg-BG"/>
+        </w:rPr>
+        <w:t>Трябва да имате клас</w:t>
+      </w:r>
+      <w:r>
+        <w:t xml:space="preserve"> </w:t>
+      </w:r>
+      <w:r>
+        <w:rPr>
+          <w:rStyle w:val="CodeChar"/>
+        </w:rPr>
+        <w:t>StartUp</w:t>
+      </w:r>
+      <w:r>
+        <w:rPr>
+          <w:noProof/>
+        </w:rPr>
+        <w:t xml:space="preserve"> </w:t>
+      </w:r>
+      <w:r>
+        <w:rPr>
+          <w:lang w:val="bg-BG"/>
+        </w:rPr>
+        <w:t xml:space="preserve">в </w:t>
+      </w:r>
+      <w:r>
+        <w:t xml:space="preserve"> </w:t>
+      </w:r>
+      <w:r>
+        <w:rPr>
+          <w:noProof/>
+        </w:rPr>
+        <w:t xml:space="preserve">namespace </w:t>
+      </w:r>
+      <w:r>
+        <w:rPr>
+          <w:rFonts w:ascii="Consolas" w:hAnsi="Consolas"/>
+          <w:b/>
+          <w:noProof/>
+        </w:rPr>
+        <w:t>PersonsInfo</w:t>
+      </w:r>
+      <w:r>
+        <w:rPr>
+          <w:noProof/>
+        </w:rPr>
+        <w:t>.</w:t>
+      </w:r>
+      <w:r>
+        <w:rPr>
+          <w:noProof/>
+          <w:lang w:val="bg-BG"/>
+        </w:rPr>
+        <w:t xml:space="preserve"> </w:t>
+      </w:r>
     </w:p>
     <w:p>
       <w:pPr>
         <w:jc w:val="both"/>
         <w:rPr>
-          <w:lang w:val="bg-BG"/>
-        </w:rPr>
-      </w:pPr>
-      <w:r>
-        <w:rPr>
-          <w:noProof/>
-          <w:lang w:val="bg-BG"/>
-        </w:rPr>
-        <w:t xml:space="preserve">Създайте обекти от класа </w:t>
-      </w:r>
-      <w:r>
-        <w:rPr>
-          <w:b/>
-          <w:bCs/>
-          <w:noProof/>
-        </w:rPr>
-        <w:t>Person</w:t>
-      </w:r>
-      <w:r>
-        <w:rPr>
-          <w:noProof/>
-        </w:rPr>
-        <w:t xml:space="preserve">. </w:t>
-      </w:r>
-      <w:r>
-        <w:rPr>
-          <w:noProof/>
-          <w:lang w:val="bg-BG"/>
-        </w:rPr>
-        <w:t xml:space="preserve">Прочетете техните </w:t>
-      </w:r>
-      <w:r>
-        <w:rPr>
-          <w:b/>
-          <w:bCs/>
-          <w:noProof/>
-        </w:rPr>
-        <w:t xml:space="preserve">name, age </w:t>
-      </w:r>
-      <w:r>
-        <w:rPr>
-          <w:noProof/>
-          <w:lang w:val="bg-BG"/>
-        </w:rPr>
-        <w:t xml:space="preserve">и </w:t>
-      </w:r>
-      <w:r>
-        <w:rPr>
-          <w:b/>
-          <w:bCs/>
-          <w:noProof/>
-        </w:rPr>
-        <w:t xml:space="preserve">salary </w:t>
-      </w:r>
-      <w:r>
-        <w:rPr>
-          <w:noProof/>
-          <w:lang w:val="bg-BG"/>
-        </w:rPr>
-        <w:t xml:space="preserve">от конзолата. </w:t>
-      </w:r>
-      <w:r>
-        <w:rPr>
-          <w:lang w:val="bg-BG"/>
-        </w:rPr>
-        <w:t xml:space="preserve">Прочетете процента на бонус заплатата на всеки човек.  Тези, които са по-млади от 30 години, получават </w:t>
-      </w:r>
-      <w:r>
-        <w:rPr>
-          <w:b/>
-          <w:bCs/>
-          <w:lang w:val="bg-BG"/>
-        </w:rPr>
-        <w:t>половината от повишението</w:t>
-      </w:r>
-      <w:r>
-        <w:rPr>
-          <w:lang w:val="bg-BG"/>
-        </w:rPr>
-        <w:t xml:space="preserve">. Разширете класа </w:t>
-      </w:r>
-      <w:r>
-        <w:rPr>
-          <w:b/>
-          <w:bCs/>
-        </w:rPr>
-        <w:t xml:space="preserve">Person </w:t>
-      </w:r>
-      <w:r>
-        <w:t>o</w:t>
-      </w:r>
-      <w:r>
-        <w:rPr>
-          <w:lang w:val="bg-BG"/>
-        </w:rPr>
-        <w:t>т предишната задача.</w:t>
-      </w:r>
+          <w:noProof/>
+          <w:lang w:val="bg-BG"/>
+        </w:rPr>
+      </w:pPr>
     </w:p>
     <w:p>
       <w:pPr>
+        <w:jc w:val="both"/>
+        <w:rPr>
+          <w:lang w:val="bg-BG"/>
+        </w:rPr>
+      </w:pPr>
+      <w:r>
+        <w:rPr>
+          <w:noProof/>
+          <w:lang w:val="bg-BG"/>
+        </w:rPr>
+        <w:t xml:space="preserve">Създайте обекти от класа </w:t>
+      </w:r>
+      <w:r>
+        <w:rPr>
+          <w:b/>
+          <w:bCs/>
+          <w:noProof/>
+        </w:rPr>
+        <w:t>Person</w:t>
+      </w:r>
+      <w:r>
+        <w:rPr>
+          <w:noProof/>
+        </w:rPr>
+        <w:t xml:space="preserve">. </w:t>
+      </w:r>
+      <w:r>
+        <w:rPr>
+          <w:noProof/>
+          <w:lang w:val="bg-BG"/>
+        </w:rPr>
+        <w:t xml:space="preserve">Прочетете техните </w:t>
+      </w:r>
+      <w:r>
+        <w:rPr>
+          <w:b/>
+          <w:bCs/>
+          <w:noProof/>
+        </w:rPr>
+        <w:t xml:space="preserve">name, age </w:t>
+      </w:r>
+      <w:r>
+        <w:rPr>
+          <w:noProof/>
+          <w:lang w:val="bg-BG"/>
+        </w:rPr>
+        <w:t xml:space="preserve">и </w:t>
+      </w:r>
+      <w:r>
+        <w:rPr>
+          <w:b/>
+          <w:bCs/>
+          <w:noProof/>
+        </w:rPr>
+        <w:t xml:space="preserve">salary </w:t>
+      </w:r>
+      <w:r>
+        <w:rPr>
+          <w:noProof/>
+          <w:lang w:val="bg-BG"/>
+        </w:rPr>
+        <w:t xml:space="preserve">от конзолата. </w:t>
+      </w:r>
+      <w:r>
+        <w:rPr>
+          <w:lang w:val="bg-BG"/>
+        </w:rPr>
+        <w:t xml:space="preserve">Прочетете процента на бонус заплатата на всеки човек.  Тези, които са по-млади от 30 години, получават </w:t>
+      </w:r>
+      <w:r>
+        <w:rPr>
+          <w:b/>
+          <w:bCs/>
+          <w:lang w:val="bg-BG"/>
+        </w:rPr>
+        <w:t>половината от повишението</w:t>
+      </w:r>
+      <w:r>
+        <w:rPr>
+          <w:lang w:val="bg-BG"/>
+        </w:rPr>
+        <w:t xml:space="preserve">. Разширете класа </w:t>
+      </w:r>
+      <w:r>
+        <w:rPr>
+          <w:b/>
+          <w:bCs/>
+        </w:rPr>
+        <w:t xml:space="preserve">Person </w:t>
+      </w:r>
+      <w:r>
+        <w:t>o</w:t>
+      </w:r>
+      <w:r>
+        <w:rPr>
+          <w:lang w:val="bg-BG"/>
+        </w:rPr>
+        <w:t>т предишната задача.</w:t>
+      </w:r>
+    </w:p>
+    <w:p>
+      <w:pPr>
         <w:spacing w:after="0"/>
         <w:jc w:val="both"/>
       </w:pPr>
@@ -1461,7 +1474,6 @@
         <w:rPr>
           <w:lang w:val="bg-BG"/>
         </w:rPr>
-        <w:lastRenderedPageBreak/>
         <w:t>Нови</w:t>
       </w:r>
       <w:r>
@@ -2233,7 +2245,7 @@
     <w:p>
       <w:pPr>
         <w:rPr>
-          <w:lang w:val="bg-BG"/>
+          <w:noProof/>
         </w:rPr>
       </w:pPr>
       <w:r>
@@ -2294,6 +2306,13 @@
         </w:rPr>
         <w:t>.</w:t>
       </w:r>
+    </w:p>
+    <w:p>
+      <w:pPr>
+        <w:rPr>
+          <w:lang w:val="bg-BG"/>
+        </w:rPr>
+      </w:pPr>
     </w:p>
     <w:p>
       <w:pPr>
@@ -2390,12 +2409,12 @@
           <w:bCs/>
           <w:noProof/>
         </w:rPr>
-        <w:t>Name</w:t>
-      </w:r>
-      <w:r>
-        <w:rPr>
-          <w:bCs/>
-          <w:noProof/>
+        <w:t>First</w:t>
+      </w:r>
+      <w:r>
+        <w:rPr>
+          <w:bCs/>
+          <w:lang w:val="bg-BG"/>
         </w:rPr>
         <w:t xml:space="preserve"> </w:t>
       </w:r>
@@ -2404,7 +2423,65 @@
           <w:bCs/>
           <w:lang w:val="bg-BG"/>
         </w:rPr>
-        <w:t xml:space="preserve">трябва да е </w:t>
+        <w:t>и</w:t>
+      </w:r>
+      <w:r>
+        <w:rPr>
+          <w:bCs/>
+          <w:lang w:val="bg-BG"/>
+        </w:rPr>
+        <w:t xml:space="preserve"> </w:t>
+      </w:r>
+      <w:r>
+        <w:rPr>
+          <w:rFonts w:ascii="Consolas" w:hAnsi="Consolas"/>
+          <w:b/>
+          <w:bCs/>
+          <w:noProof/>
+        </w:rPr>
+        <w:t>Last name</w:t>
+      </w:r>
+      <w:r>
+        <w:rPr>
+          <w:bCs/>
+          <w:noProof/>
+        </w:rPr>
+        <w:t xml:space="preserve"> </w:t>
+      </w:r>
+      <w:r>
+        <w:rPr>
+          <w:bCs/>
+          <w:lang w:val="bg-BG"/>
+        </w:rPr>
+        <w:t xml:space="preserve">трябва да </w:t>
+      </w:r>
+      <w:r>
+        <w:rPr>
+          <w:bCs/>
+          <w:lang w:val="bg-BG"/>
+        </w:rPr>
+        <w:t>са</w:t>
+      </w:r>
+      <w:r>
+        <w:rPr>
+          <w:bCs/>
+          <w:lang w:val="bg-BG"/>
+        </w:rPr>
+        <w:t xml:space="preserve"> с</w:t>
+      </w:r>
+      <w:r>
+        <w:rPr>
+          <w:bCs/>
+          <w:lang w:val="bg-BG"/>
+        </w:rPr>
+        <w:t xml:space="preserve"> по</w:t>
+      </w:r>
+      <w:r>
+        <w:rPr>
+          <w:bCs/>
+          <w:lang w:val="bg-BG"/>
+        </w:rPr>
+        <w:t xml:space="preserve"> </w:t>
       </w:r>
       <w:r>
         <w:rPr>
@@ -5422,14 +5499,9 @@
       <w:r>
         <w:t xml:space="preserve">: </w:t>
       </w:r>
-      <w:hyperlink r:id="rId20" w:history="1">
-        <w:r>
-          <w:rPr>
-            <w:rStyle w:val="Hyperlink"/>
-          </w:rPr>
-          <w:t>http://www.mathwords.com/r/rectangular_parallelepiped.htm</w:t>
-        </w:r>
-      </w:hyperlink>
+      <w:r>
+        <w:t>https://www.matematika.bg/geometry/volume.html</w:t>
+      </w:r>
       <w:r>
         <w:t>).</w:t>
       </w:r>
@@ -5559,29 +5631,15 @@
     </w:p>
     <w:p>
       <w:pPr>
-        <w:pStyle w:val="Heading3"/>
-        <w:rPr>
-          <w:lang w:val="bg-BG"/>
-        </w:rPr>
-      </w:pPr>
-      <w:r>
-        <w:rPr>
-          <w:lang w:val="bg-BG"/>
-        </w:rPr>
-        <w:t>Вход</w:t>
-      </w:r>
+        <w:jc w:val="both"/>
+        <w:rPr>
+          <w:b/>
+          <w:bCs/>
+          <w:lang w:val="bg-BG"/>
+        </w:rPr>
+      </w:pPr>
     </w:p>
     <w:p>
-      <w:pPr>
-        <w:pStyle w:val="ListParagraph"/>
-        <w:numPr>
-          <w:ilvl w:val="0"/>
-          <w:numId w:val="45"/>
-        </w:numPr>
-        <w:rPr>
-          <w:lang w:val="bg-BG"/>
-        </w:rPr>
-      </w:pPr>
       <w:r>
         <w:rPr>
           <w:lang w:val="bg-BG"/>
@@ -5688,6 +5746,75 @@
           <w:lang w:val="bg-BG"/>
         </w:rPr>
         <w:t>(височина)</w:t>
+      </w:r>
+      <w:r>
+        <w:t>.</w:t>
+      </w:r>
+      <w:r>
+        <w:t xml:space="preserve"> </w:t>
+      </w:r>
+      <w:r>
+        <w:rPr>
+          <w:lang w:val="bg-BG"/>
+        </w:rPr>
+        <w:t>На</w:t>
+      </w:r>
+      <w:r>
+        <w:t xml:space="preserve"> </w:t>
+      </w:r>
+      <w:r>
+        <w:rPr>
+          <w:b/>
+          <w:lang w:val="bg-BG"/>
+        </w:rPr>
+        <w:t>следващите три реда</w:t>
+      </w:r>
+      <w:r>
+        <w:t xml:space="preserve"> </w:t>
+      </w:r>
+      <w:r>
+        <w:rPr>
+          <w:lang w:val="bg-BG"/>
+        </w:rPr>
+        <w:t>отпечатайте</w:t>
+      </w:r>
+      <w:r>
+        <w:t xml:space="preserve"> </w:t>
+      </w:r>
+      <w:r>
+        <w:rPr>
+          <w:b/>
+          <w:lang w:val="bg-BG"/>
+        </w:rPr>
+        <w:t>пълната, околната повърхнина</w:t>
+      </w:r>
+      <w:r>
+        <w:t xml:space="preserve"> </w:t>
+      </w:r>
+      <w:r>
+        <w:rPr>
+          <w:lang w:val="bg-BG"/>
+        </w:rPr>
+        <w:t>и</w:t>
+      </w:r>
+      <w:r>
+        <w:t xml:space="preserve"> </w:t>
+      </w:r>
+      <w:r>
+        <w:rPr>
+          <w:b/>
+          <w:lang w:val="bg-BG"/>
+        </w:rPr>
+        <w:t>обема</w:t>
+      </w:r>
+      <w:r>
+        <w:t xml:space="preserve"> </w:t>
+      </w:r>
+      <w:r>
+        <w:rPr>
+          <w:lang w:val="bg-BG"/>
+        </w:rPr>
+        <w:t>на кутията</w:t>
       </w:r>
       <w:r>
         <w:t>.</w:t>
@@ -5695,93 +5822,12 @@
     </w:p>
     <w:p>
       <w:pPr>
-        <w:pStyle w:val="Heading3"/>
-        <w:rPr>
-          <w:lang w:val="bg-BG"/>
-        </w:rPr>
-      </w:pPr>
-      <w:r>
-        <w:rPr>
-          <w:lang w:val="bg-BG"/>
-        </w:rPr>
-        <w:t>Изход</w:t>
-      </w:r>
-    </w:p>
-    <w:p>
-      <w:pPr>
         <w:pStyle w:val="ListParagraph"/>
-        <w:numPr>
-          <w:ilvl w:val="0"/>
-          <w:numId w:val="45"/>
-        </w:numPr>
         <w:spacing w:before="0" w:after="200"/>
         <w:rPr>
           <w:lang w:val="bg-BG"/>
         </w:rPr>
       </w:pPr>
-      <w:r>
-        <w:rPr>
-          <w:lang w:val="bg-BG"/>
-        </w:rPr>
-        <w:t>На</w:t>
-      </w:r>
-      <w:r>
-        <w:t xml:space="preserve"> </w:t>
-      </w:r>
-      <w:r>
-        <w:rPr>
-          <w:b/>
-          <w:lang w:val="bg-BG"/>
-        </w:rPr>
-        <w:t>следващите три реда</w:t>
-      </w:r>
-      <w:r>
-        <w:t xml:space="preserve"> </w:t>
-      </w:r>
-      <w:r>
-        <w:rPr>
-          <w:lang w:val="bg-BG"/>
-        </w:rPr>
-        <w:t>отпечатайте</w:t>
-      </w:r>
-      <w:r>
-        <w:t xml:space="preserve"> the </w:t>
-      </w:r>
-      <w:r>
-        <w:rPr>
-          <w:b/>
-          <w:lang w:val="bg-BG"/>
-        </w:rPr>
-        <w:t>пълната, околната повърхнина</w:t>
-      </w:r>
-      <w:r>
-        <w:t xml:space="preserve"> </w:t>
-      </w:r>
-      <w:r>
-        <w:rPr>
-          <w:lang w:val="bg-BG"/>
-        </w:rPr>
-        <w:t>и</w:t>
-      </w:r>
-      <w:r>
-        <w:t xml:space="preserve"> </w:t>
-      </w:r>
-      <w:r>
-        <w:rPr>
-          <w:b/>
-          <w:lang w:val="bg-BG"/>
-        </w:rPr>
-        <w:t>обема</w:t>
-      </w:r>
-      <w:r>
-        <w:t xml:space="preserve"> </w:t>
-      </w:r>
-      <w:r>
-        <w:rPr>
-          <w:lang w:val="bg-BG"/>
-        </w:rPr>
-        <w:t>на кутията</w:t>
-      </w:r>
     </w:p>
     <w:p>
       <w:pPr>
@@ -5950,7 +5996,6 @@
                 <w:rFonts w:ascii="Consolas" w:hAnsi="Consolas" w:cs="Consolas"/>
                 <w:noProof/>
               </w:rPr>
-              <w:lastRenderedPageBreak/>
               <w:t>4</w:t>
             </w:r>
           </w:p>
@@ -5980,7 +6025,6 @@
                 <w:rFonts w:ascii="Consolas" w:eastAsia="Courier New" w:hAnsi="Consolas" w:cs="Consolas"/>
                 <w:noProof/>
               </w:rPr>
-              <w:lastRenderedPageBreak/>
               <w:t>Surface Area - 52.00</w:t>
             </w:r>
           </w:p>
@@ -6014,7 +6058,6 @@
                 <w:rFonts w:ascii="Consolas" w:eastAsia="Courier New" w:hAnsi="Consolas" w:cs="Consolas"/>
                 <w:noProof/>
               </w:rPr>
-              <w:lastRenderedPageBreak/>
               <w:t>Volume - 24.00</w:t>
             </w:r>
           </w:p>
@@ -6301,7 +6344,7 @@
                     <pic:cNvPicPr/>
                   </pic:nvPicPr>
                   <pic:blipFill>
-                    <a:blip r:embed="rId21"/>
+                    <a:blip r:embed="rId20"/>
                     <a:stretch>
                       <a:fillRect/>
                     </a:stretch>
@@ -6356,7 +6399,7 @@
                     <pic:cNvPicPr/>
                   </pic:nvPicPr>
                   <pic:blipFill>
-                    <a:blip r:embed="rId22"/>
+                    <a:blip r:embed="rId21"/>
                     <a:stretch>
                       <a:fillRect/>
                     </a:stretch>
@@ -6489,7 +6532,7 @@
         <w:rPr>
           <w:lang w:val="bg-BG"/>
         </w:rPr>
-        <w:t xml:space="preserve">. За тази задача, ще работите по проекта </w:t>
+        <w:t xml:space="preserve">. За тази задача ще работите по проекта </w:t>
       </w:r>
       <w:r>
         <w:rPr>
@@ -6595,7 +6638,15 @@
           <w:bCs/>
           <w:lang w:val="bg-BG"/>
         </w:rPr>
-        <w:t>метода</w:t>
+        <w:t>метод</w:t>
+      </w:r>
+      <w:r>
+        <w:rPr>
+          <w:b/>
+          <w:bCs/>
+          <w:lang w:val="bg-BG"/>
+        </w:rPr>
+        <w:t>и</w:t>
       </w:r>
       <w:r>
         <w:rPr>
@@ -6686,6 +6737,14 @@
     </w:p>
     <w:p>
       <w:pPr>
+        <w:jc w:val="both"/>
+        <w:rPr>
+          <w:lang w:val="bg-BG"/>
+        </w:rPr>
+      </w:pPr>
+    </w:p>
+    <w:p>
+      <w:pPr>
         <w:pStyle w:val="Heading3"/>
         <w:jc w:val="both"/>
         <w:rPr>
@@ -6726,88 +6785,65 @@
       </w:pPr>
       <w:r>
         <w:rPr>
-          <w:b/>
-          <w:lang w:val="bg-BG"/>
-        </w:rPr>
-        <w:t>Полетата</w:t>
-      </w:r>
-      <w:r>
+          <w:lang w:val="bg-BG"/>
+        </w:rPr>
+        <w:t xml:space="preserve">Оставянето на полета за модификация извън класа може да бъде </w:t>
+      </w:r>
+      <w:r>
+        <w:rPr>
+          <w:b/>
+          <w:bCs/>
+          <w:lang w:val="bg-BG"/>
+        </w:rPr>
+        <w:t>опасно</w:t>
+      </w:r>
+      <w:r>
+        <w:rPr>
+          <w:lang w:val="bg-BG"/>
+        </w:rPr>
+        <w:t xml:space="preserve">. Направете </w:t>
+      </w:r>
+      <w:r>
+        <w:rPr>
+          <w:b/>
+          <w:bCs/>
+          <w:lang w:val="bg-BG"/>
+        </w:rPr>
+        <w:t xml:space="preserve">всички полета </w:t>
+      </w:r>
+      <w:r>
+        <w:rPr>
+          <w:lang w:val="bg-BG"/>
+        </w:rPr>
+        <w:t xml:space="preserve">в класа </w:t>
+      </w:r>
+      <w:r>
+        <w:rPr>
+          <w:rFonts w:ascii="Consolas" w:hAnsi="Consolas"/>
+          <w:b/>
+          <w:noProof/>
+        </w:rPr>
+        <w:t>Chicken</w:t>
+      </w:r>
+      <w:r>
+        <w:rPr>
+          <w:lang w:val="bg-BG"/>
+        </w:rPr>
         <w:t xml:space="preserve"> </w:t>
       </w:r>
       <w:r>
         <w:rPr>
-          <w:lang w:val="bg-BG"/>
-        </w:rPr>
-        <w:t>трябва да бъдат</w:t>
-      </w:r>
-      <w:r>
-        <w:t xml:space="preserve"> </w:t>
-      </w:r>
-      <w:r>
-        <w:rPr>
-          <w:rFonts w:ascii="Consolas" w:hAnsi="Consolas"/>
-          <w:b/>
-          <w:noProof/>
+          <w:b/>
+          <w:bCs/>
           <w:lang w:val="bg-BG"/>
         </w:rPr>
         <w:t>частни</w:t>
       </w:r>
       <w:r>
-        <w:t xml:space="preserve">. </w:t>
-      </w:r>
-      <w:r>
-        <w:rPr>
-          <w:lang w:val="bg-BG"/>
-        </w:rPr>
-        <w:t xml:space="preserve">Оставянето на полета за модификация извън класа може да бъде </w:t>
-      </w:r>
-      <w:r>
-        <w:rPr>
-          <w:b/>
-          <w:bCs/>
-          <w:lang w:val="bg-BG"/>
-        </w:rPr>
-        <w:t>опасно</w:t>
-      </w:r>
-      <w:r>
-        <w:rPr>
-          <w:lang w:val="bg-BG"/>
-        </w:rPr>
-        <w:t xml:space="preserve">. Направете </w:t>
-      </w:r>
-      <w:r>
-        <w:rPr>
-          <w:b/>
-          <w:bCs/>
-          <w:lang w:val="bg-BG"/>
-        </w:rPr>
-        <w:t xml:space="preserve">всички полета </w:t>
-      </w:r>
-      <w:r>
-        <w:rPr>
-          <w:lang w:val="bg-BG"/>
-        </w:rPr>
-        <w:t xml:space="preserve">в класа </w:t>
-      </w:r>
-      <w:r>
-        <w:rPr>
-          <w:rFonts w:ascii="Consolas" w:hAnsi="Consolas"/>
-          <w:b/>
-          <w:noProof/>
-        </w:rPr>
-        <w:t>Chicken</w:t>
-      </w:r>
-      <w:r>
-        <w:rPr>
-          <w:lang w:val="bg-BG"/>
-        </w:rPr>
-        <w:t xml:space="preserve"> </w:t>
-      </w:r>
-      <w:r>
-        <w:rPr>
-          <w:lang w:val="bg-BG"/>
-        </w:rPr>
-        <w:t>частни (</w:t>
+        <w:rPr>
+          <w:lang w:val="bg-BG"/>
+        </w:rPr>
+        <w:t xml:space="preserve"> (</w:t>
       </w:r>
       <w:r>
         <w:t xml:space="preserve">private). </w:t>
@@ -6903,14 +6939,7 @@
           <w:bCs/>
           <w:lang w:val="bg-BG"/>
         </w:rPr>
-        <w:t>и</w:t>
-      </w:r>
-      <w:r>
-        <w:rPr>
-          <w:bCs/>
-          <w:lang w:val="bg-BG"/>
-        </w:rPr>
-        <w:t xml:space="preserve"> </w:t>
+        <w:t xml:space="preserve">и </w:t>
       </w:r>
       <w:r>
         <w:rPr>
@@ -7116,6 +7145,13 @@
           <w:bCs/>
           <w:lang w:val="bg-BG"/>
         </w:rPr>
+        <w:t>)</w:t>
+      </w:r>
+      <w:r>
+        <w:rPr>
+          <w:bCs/>
+          <w:lang w:val="bg-BG"/>
+        </w:rPr>
         <w:t xml:space="preserve">. В случай на </w:t>
       </w:r>
       <w:r>
@@ -7186,35 +7222,49 @@
         <w:rPr>
           <w:lang w:val="bg-BG"/>
         </w:rPr>
-        <w:t xml:space="preserve">, </w:t>
-      </w:r>
-      <w:r>
-        <w:rPr>
-          <w:b/>
-          <w:bCs/>
-          <w:lang w:val="bg-BG"/>
-        </w:rPr>
-        <w:t xml:space="preserve">минималната (0) </w:t>
-      </w:r>
-      <w:r>
-        <w:rPr>
-          <w:lang w:val="bg-BG"/>
-        </w:rPr>
-        <w:t xml:space="preserve">и </w:t>
-      </w:r>
-      <w:r>
-        <w:rPr>
-          <w:b/>
-          <w:bCs/>
-          <w:lang w:val="bg-BG"/>
-        </w:rPr>
-        <w:t xml:space="preserve">максималната (15) </w:t>
-      </w:r>
-      <w:r>
-        <w:rPr>
-          <w:lang w:val="bg-BG"/>
-        </w:rPr>
-        <w:t xml:space="preserve">възраст. В случай на </w:t>
+        <w:t xml:space="preserve"> -</w:t>
+      </w:r>
+      <w:r>
+        <w:rPr>
+          <w:lang w:val="bg-BG"/>
+        </w:rPr>
+        <w:t xml:space="preserve"> </w:t>
+      </w:r>
+      <w:r>
+        <w:rPr>
+          <w:b/>
+          <w:bCs/>
+          <w:lang w:val="bg-BG"/>
+        </w:rPr>
+        <w:t xml:space="preserve">минималната </w:t>
+      </w:r>
+      <w:r>
+        <w:rPr>
+          <w:b/>
+          <w:bCs/>
+          <w:lang w:val="bg-BG"/>
+        </w:rPr>
+        <w:t xml:space="preserve">възраст е 0, </w:t>
+      </w:r>
+      <w:r>
+        <w:rPr>
+          <w:lang w:val="bg-BG"/>
+        </w:rPr>
+        <w:t xml:space="preserve">а </w:t>
+      </w:r>
+      <w:r>
+        <w:rPr>
+          <w:b/>
+          <w:bCs/>
+          <w:lang w:val="bg-BG"/>
+        </w:rPr>
+        <w:t>максималната – 15</w:t>
+      </w:r>
+      <w:r>
+        <w:rPr>
+          <w:lang w:val="bg-BG"/>
+        </w:rPr>
+        <w:t xml:space="preserve">. В случай на </w:t>
       </w:r>
       <w:r>
         <w:rPr>
@@ -7304,14 +7354,7 @@
           <w:b/>
           <w:lang w:val="bg-BG"/>
         </w:rPr>
-        <w:t>даден метод</w:t>
-      </w:r>
-      <w:r>
-        <w:rPr>
-          <w:b/>
-          <w:lang w:val="bg-BG"/>
-        </w:rPr>
-        <w:t xml:space="preserve"> </w:t>
+        <w:t xml:space="preserve">даден метод </w:t>
       </w:r>
       <w:r>
         <w:rPr>
@@ -8033,7 +8076,19 @@
         <w:rPr>
           <w:lang w:val="bg-BG"/>
         </w:rPr>
-        <w:t xml:space="preserve">. Всеки продукт име </w:t>
+        <w:t>. Всеки продукт им</w:t>
+      </w:r>
+      <w:r>
+        <w:rPr>
+          <w:lang w:val="bg-BG"/>
+        </w:rPr>
+        <w:t>а</w:t>
+      </w:r>
+      <w:r>
+        <w:rPr>
+          <w:lang w:val="bg-BG"/>
+        </w:rPr>
+        <w:t xml:space="preserve"> </w:t>
       </w:r>
       <w:r>
         <w:rPr>
@@ -8064,13 +8119,7 @@
         <w:rPr>
           <w:lang w:val="bg-BG"/>
         </w:rPr>
-        <w:t xml:space="preserve"> </w:t>
-      </w:r>
-      <w:r>
-        <w:rPr>
-          <w:lang w:val="bg-BG"/>
-        </w:rPr>
-        <w:t xml:space="preserve">и </w:t>
+        <w:t xml:space="preserve"> и </w:t>
       </w:r>
       <w:r>
         <w:rPr>
@@ -11976,15 +12025,7 @@
           <w:bCs/>
           <w:lang w:val="bg-BG"/>
         </w:rPr>
-        <w:t xml:space="preserve"> на</w:t>
-      </w:r>
-      <w:r>
-        <w:rPr>
-          <w:b/>
-          <w:bCs/>
-          <w:lang w:val="bg-BG"/>
-        </w:rPr>
-        <w:t xml:space="preserve"> топинга</w:t>
+        <w:t xml:space="preserve"> на топинга</w:t>
       </w:r>
       <w:r>
         <w:rPr>
@@ -15542,14 +15583,7 @@
           <w:b/>
           <w:bCs/>
         </w:rPr>
-        <w:t>100</w:t>
-      </w:r>
-      <w:r>
-        <w:rPr>
-          <w:b/>
-          <w:bCs/>
-        </w:rPr>
-        <w:t>]</w:t>
+        <w:t>100]</w:t>
       </w:r>
       <w:r>
         <w:t xml:space="preserve">. </w:t>
@@ -15689,13 +15723,7 @@
         <w:rPr>
           <w:lang w:val="bg-BG"/>
         </w:rPr>
-        <w:t>Ако</w:t>
-      </w:r>
-      <w:r>
-        <w:rPr>
-          <w:lang w:val="bg-BG"/>
-        </w:rPr>
-        <w:t xml:space="preserve"> получите команда да </w:t>
+        <w:t xml:space="preserve">Ако получите команда да </w:t>
       </w:r>
       <w:r>
         <w:rPr>
@@ -15751,13 +15779,7 @@
         <w:rPr>
           <w:lang w:val="bg-BG"/>
         </w:rPr>
-        <w:t>Ако</w:t>
-      </w:r>
-      <w:r>
-        <w:rPr>
-          <w:lang w:val="bg-BG"/>
-        </w:rPr>
-        <w:t xml:space="preserve"> получите команда да покажете </w:t>
+        <w:t xml:space="preserve">Ако получите команда да покажете </w:t>
       </w:r>
       <w:r>
         <w:rPr>
@@ -16368,8 +16390,8 @@
       </w:pPr>
     </w:p>
     <w:sectPr>
-      <w:headerReference w:type="default" r:id="rId23"/>
-      <w:footerReference w:type="default" r:id="rId24"/>
+      <w:headerReference w:type="default" r:id="rId22"/>
+      <w:footerReference w:type="default" r:id="rId23"/>
       <w:pgSz w:w="11909" w:h="16834" w:code="9"/>
       <w:pgMar w:top="567" w:right="737" w:bottom="1077" w:left="737" w:header="567" w:footer="794" w:gutter="0"/>
       <w:cols w:space="720"/>
@@ -17460,7 +17482,7 @@
                                   </pic:cNvPicPr>
                                 </pic:nvPicPr>
                                 <pic:blipFill>
-                                  <a:blip r:embed="rId2">
+                                  <a:blip r:embed="rId21">
                                     <a:extLst>
                                       <a:ext uri="{28A0092B-C50C-407E-A947-70E740481C1C}">
                                         <a14:useLocalDpi xmlns:a14="http://schemas.microsoft.com/office/drawing/2010/main" val="0"/>
@@ -17509,7 +17531,7 @@
                           <wp:extent cx="180000" cy="180000"/>
                           <wp:effectExtent l="0" t="0" r="0" b="0"/>
                           <wp:docPr id="2" name="Picture 2">
-                            <a:hlinkClick xmlns:a="http://schemas.openxmlformats.org/drawingml/2006/main" r:id="rId3"/>
+                            <a:hlinkClick xmlns:a="http://schemas.openxmlformats.org/drawingml/2006/main" r:id="rId22"/>
                           </wp:docPr>
                           <wp:cNvGraphicFramePr>
                             <a:graphicFrameLocks xmlns:a="http://schemas.openxmlformats.org/drawingml/2006/main" noChangeAspect="1"/>
@@ -17519,14 +17541,14 @@
                               <pic:pic xmlns:pic="http://schemas.openxmlformats.org/drawingml/2006/picture">
                                 <pic:nvPicPr>
                                   <pic:cNvPr id="2" name="Picture 2">
-                                    <a:hlinkClick r:id="rId3"/>
+                                    <a:hlinkClick r:id="rId22"/>
                                   </pic:cNvPr>
                                   <pic:cNvPicPr>
                                     <a:picLocks noChangeAspect="1" noChangeArrowheads="1"/>
                                   </pic:cNvPicPr>
                                 </pic:nvPicPr>
                                 <pic:blipFill>
-                                  <a:blip r:embed="rId4">
+                                  <a:blip r:embed="rId23">
                                     <a:extLst>
                                       <a:ext uri="{28A0092B-C50C-407E-A947-70E740481C1C}">
                                         <a14:useLocalDpi xmlns:a14="http://schemas.microsoft.com/office/drawing/2010/main" val="0"/>
@@ -17575,7 +17597,7 @@
                           <wp:extent cx="180000" cy="180000"/>
                           <wp:effectExtent l="0" t="0" r="0" b="0"/>
                           <wp:docPr id="5" name="Picture 5" title="Software University @ Facebook">
-                            <a:hlinkClick xmlns:a="http://schemas.openxmlformats.org/drawingml/2006/main" r:id="rId5"/>
+                            <a:hlinkClick xmlns:a="http://schemas.openxmlformats.org/drawingml/2006/main" r:id="rId24"/>
                           </wp:docPr>
                           <wp:cNvGraphicFramePr>
                             <a:graphicFrameLocks xmlns:a="http://schemas.openxmlformats.org/drawingml/2006/main" noChangeAspect="1"/>
@@ -17585,12 +17607,12 @@
                               <pic:pic xmlns:pic="http://schemas.openxmlformats.org/drawingml/2006/picture">
                                 <pic:nvPicPr>
                                   <pic:cNvPr id="5" name="Picture 5" title="Software University @ Facebook">
-                                    <a:hlinkClick r:id="rId5"/>
+                                    <a:hlinkClick r:id="rId24"/>
                                   </pic:cNvPr>
                                   <pic:cNvPicPr/>
                                 </pic:nvPicPr>
                                 <pic:blipFill>
-                                  <a:blip r:embed="rId6"/>
+                                  <a:blip r:embed="rId25"/>
                                   <a:stretch>
                                     <a:fillRect/>
                                   </a:stretch>
@@ -17628,7 +17650,7 @@
                           <wp:extent cx="180000" cy="180000"/>
                           <wp:effectExtent l="0" t="0" r="0" b="0"/>
                           <wp:docPr id="20" name="Picture 20">
-                            <a:hlinkClick xmlns:a="http://schemas.openxmlformats.org/drawingml/2006/main" r:id="rId7"/>
+                            <a:hlinkClick xmlns:a="http://schemas.openxmlformats.org/drawingml/2006/main" r:id="rId26"/>
                           </wp:docPr>
                           <wp:cNvGraphicFramePr>
                             <a:graphicFrameLocks xmlns:a="http://schemas.openxmlformats.org/drawingml/2006/main" noChangeAspect="1"/>
@@ -17638,20 +17660,20 @@
                               <pic:pic xmlns:pic="http://schemas.openxmlformats.org/drawingml/2006/picture">
                                 <pic:nvPicPr>
                                   <pic:cNvPr id="20" name="Picture 20">
-                                    <a:hlinkClick r:id="rId7"/>
+                                    <a:hlinkClick r:id="rId26"/>
                                   </pic:cNvPr>
                                   <pic:cNvPicPr>
                                     <a:picLocks noChangeAspect="1" noChangeArrowheads="1"/>
                                   </pic:cNvPicPr>
                                 </pic:nvPicPr>
                                 <pic:blipFill>
-                                  <a:blip r:embed="rId8">
+                                  <a:blip r:embed="rId27">
                                     <a:extLst>
                                       <a:ext uri="{28A0092B-C50C-407E-A947-70E740481C1C}">
                                         <a14:useLocalDpi xmlns:a14="http://schemas.microsoft.com/office/drawing/2010/main" val="0"/>
                                       </a:ext>
                                       <a:ext uri="{837473B0-CC2E-450A-ABE3-18F120FF3D39}">
-                                        <a1611:picAttrSrcUrl xmlns:a1611="http://schemas.microsoft.com/office/drawing/2016/11/main" r:id="rId9"/>
+                                        <a1611:picAttrSrcUrl xmlns:a1611="http://schemas.microsoft.com/office/drawing/2016/11/main" r:id="rId28"/>
                                       </a:ext>
                                     </a:extLst>
                                   </a:blip>
@@ -17697,7 +17719,7 @@
                           <wp:extent cx="180000" cy="180000"/>
                           <wp:effectExtent l="0" t="0" r="0" b="0"/>
                           <wp:docPr id="7" name="Picture 7" title="Software University @ Twitter">
-                            <a:hlinkClick xmlns:a="http://schemas.openxmlformats.org/drawingml/2006/main" r:id="rId10"/>
+                            <a:hlinkClick xmlns:a="http://schemas.openxmlformats.org/drawingml/2006/main" r:id="rId29"/>
                           </wp:docPr>
                           <wp:cNvGraphicFramePr>
                             <a:graphicFrameLocks xmlns:a="http://schemas.openxmlformats.org/drawingml/2006/main" noChangeAspect="1"/>
@@ -17707,12 +17729,12 @@
                               <pic:pic xmlns:pic="http://schemas.openxmlformats.org/drawingml/2006/picture">
                                 <pic:nvPicPr>
                                   <pic:cNvPr id="7" name="Picture 7" title="Software University @ Twitter">
-                                    <a:hlinkClick r:id="rId10"/>
+                                    <a:hlinkClick r:id="rId29"/>
                                   </pic:cNvPr>
                                   <pic:cNvPicPr/>
                                 </pic:nvPicPr>
                                 <pic:blipFill>
-                                  <a:blip r:embed="rId11"/>
+                                  <a:blip r:embed="rId30"/>
                                   <a:stretch>
                                     <a:fillRect/>
                                   </a:stretch>
@@ -17750,7 +17772,7 @@
                           <wp:extent cx="180000" cy="180000"/>
                           <wp:effectExtent l="0" t="0" r="0" b="0"/>
                           <wp:docPr id="17" name="Picture 17" title="Software University @ YouTube">
-                            <a:hlinkClick xmlns:a="http://schemas.openxmlformats.org/drawingml/2006/main" r:id="rId12"/>
+                            <a:hlinkClick xmlns:a="http://schemas.openxmlformats.org/drawingml/2006/main" r:id="rId31"/>
                           </wp:docPr>
                           <wp:cNvGraphicFramePr>
                             <a:graphicFrameLocks xmlns:a="http://schemas.openxmlformats.org/drawingml/2006/main" noChangeAspect="1"/>
@@ -17760,12 +17782,12 @@
                               <pic:pic xmlns:pic="http://schemas.openxmlformats.org/drawingml/2006/picture">
                                 <pic:nvPicPr>
                                   <pic:cNvPr id="17" name="Picture 17" title="Software University @ YouTube">
-                                    <a:hlinkClick r:id="rId12"/>
+                                    <a:hlinkClick r:id="rId31"/>
                                   </pic:cNvPr>
                                   <pic:cNvPicPr/>
                                 </pic:nvPicPr>
                                 <pic:blipFill>
-                                  <a:blip r:embed="rId13"/>
+                                  <a:blip r:embed="rId32"/>
                                   <a:stretch>
                                     <a:fillRect/>
                                   </a:stretch>
@@ -17803,7 +17825,7 @@
                           <wp:extent cx="180000" cy="180000"/>
                           <wp:effectExtent l="0" t="0" r="0" b="0"/>
                           <wp:docPr id="21" name="Picture 21">
-                            <a:hlinkClick xmlns:a="http://schemas.openxmlformats.org/drawingml/2006/main" r:id="rId14"/>
+                            <a:hlinkClick xmlns:a="http://schemas.openxmlformats.org/drawingml/2006/main" r:id="rId33"/>
                           </wp:docPr>
                           <wp:cNvGraphicFramePr>
                             <a:graphicFrameLocks xmlns:a="http://schemas.openxmlformats.org/drawingml/2006/main" noChangeAspect="1"/>
@@ -17813,14 +17835,14 @@
                               <pic:pic xmlns:pic="http://schemas.openxmlformats.org/drawingml/2006/picture">
                                 <pic:nvPicPr>
                                   <pic:cNvPr id="21" name="Picture 21">
-                                    <a:hlinkClick r:id="rId14"/>
+                                    <a:hlinkClick r:id="rId33"/>
                                   </pic:cNvPr>
                                   <pic:cNvPicPr>
                                     <a:picLocks noChangeAspect="1" noChangeArrowheads="1"/>
                                   </pic:cNvPicPr>
                                 </pic:nvPicPr>
                                 <pic:blipFill rotWithShape="1">
-                                  <a:blip r:embed="rId15">
+                                  <a:blip r:embed="rId34">
                                     <a:extLst>
                                       <a:ext uri="{28A0092B-C50C-407E-A947-70E740481C1C}">
                                         <a14:useLocalDpi xmlns:a14="http://schemas.microsoft.com/office/drawing/2010/main" val="0"/>
@@ -17872,7 +17894,7 @@
                           <wp:extent cx="180000" cy="180000"/>
                           <wp:effectExtent l="0" t="0" r="0" b="0"/>
                           <wp:docPr id="22" name="Picture 22">
-                            <a:hlinkClick xmlns:a="http://schemas.openxmlformats.org/drawingml/2006/main" r:id="rId16"/>
+                            <a:hlinkClick xmlns:a="http://schemas.openxmlformats.org/drawingml/2006/main" r:id="rId35"/>
                           </wp:docPr>
                           <wp:cNvGraphicFramePr>
                             <a:graphicFrameLocks xmlns:a="http://schemas.openxmlformats.org/drawingml/2006/main" noChangeAspect="1"/>
@@ -17882,14 +17904,14 @@
                               <pic:pic xmlns:pic="http://schemas.openxmlformats.org/drawingml/2006/picture">
                                 <pic:nvPicPr>
                                   <pic:cNvPr id="22" name="Picture 22">
-                                    <a:hlinkClick r:id="rId16"/>
+                                    <a:hlinkClick r:id="rId35"/>
                                   </pic:cNvPr>
                                   <pic:cNvPicPr>
                                     <a:picLocks noChangeAspect="1" noChangeArrowheads="1"/>
                                   </pic:cNvPicPr>
                                 </pic:nvPicPr>
                                 <pic:blipFill>
-                                  <a:blip r:embed="rId17">
+                                  <a:blip r:embed="rId36">
                                     <a:extLst>
                                       <a:ext uri="{28A0092B-C50C-407E-A947-70E740481C1C}">
                                         <a14:useLocalDpi xmlns:a14="http://schemas.microsoft.com/office/drawing/2010/main" val="0"/>
@@ -17938,7 +17960,7 @@
                           <wp:extent cx="180000" cy="180000"/>
                           <wp:effectExtent l="0" t="0" r="0" b="0"/>
                           <wp:docPr id="23" name="Picture 23" title="Software University: Email Us">
-                            <a:hlinkClick xmlns:a="http://schemas.openxmlformats.org/drawingml/2006/main" r:id="rId18"/>
+                            <a:hlinkClick xmlns:a="http://schemas.openxmlformats.org/drawingml/2006/main" r:id="rId37"/>
                           </wp:docPr>
                           <wp:cNvGraphicFramePr>
                             <a:graphicFrameLocks xmlns:a="http://schemas.openxmlformats.org/drawingml/2006/main" noChangeAspect="1"/>
@@ -17948,12 +17970,12 @@
                               <pic:pic xmlns:pic="http://schemas.openxmlformats.org/drawingml/2006/picture">
                                 <pic:nvPicPr>
                                   <pic:cNvPr id="23" name="Picture 23" title="Software University: Email Us">
-                                    <a:hlinkClick r:id="rId18"/>
+                                    <a:hlinkClick r:id="rId37"/>
                                   </pic:cNvPr>
                                   <pic:cNvPicPr/>
                                 </pic:nvPicPr>
                                 <pic:blipFill>
-                                  <a:blip r:embed="rId19"/>
+                                  <a:blip r:embed="rId38"/>
                                   <a:stretch>
                                     <a:fillRect/>
                                   </a:stretch>
@@ -18015,7 +18037,7 @@
                   </pic:cNvPicPr>
                 </pic:nvPicPr>
                 <pic:blipFill>
-                  <a:blip r:embed="rId21">
+                  <a:blip r:embed="rId39">
                     <a:extLst>
                       <a:ext uri="{28A0092B-C50C-407E-A947-70E740481C1C}">
                         <a14:useLocalDpi xmlns:a14="http://schemas.microsoft.com/office/drawing/2010/main" val="0"/>

</xml_diff>